<commit_message>
Enable support for Hindi and other languages in imported questions
Updates question import functionality to support Hindi and other languages in .xlsx, .csv, and .docx formats in `import-questions.tsx`, `sample-questions.csv`, `sample-questions.txt`, and `sample-questions.xlsx`.

Replit-Commit-Author: Agent
Replit-Commit-Session-Id: 788c0ad7-8efe-4745-8b9e-03ef3d8882d6
Replit-Commit-Screenshot-Url: https://storage.googleapis.com/screenshot-production-us-central1/35d73528-0c3c-4528-90b6-58a81f7f28df/eb183857-0c22-4003-a2ef-fb60d2216c37.jpg
</commit_message>
<xml_diff>
--- a/public/templates/sample-questions.docx
+++ b/public/templates/sample-questions.docx
@@ -54,12 +54,6 @@
       </w:r>
     </w:p>
     <w:p>
-      <w:r>
-        <w:t xml:space="preserve">-----------------------------------------</w:t>
-      </w:r>
-    </w:p>
-    <w:p/>
-    <w:p>
       <w:pPr>
         <w:pStyle w:val="Heading2"/>
       </w:pPr>
@@ -110,12 +104,6 @@
       </w:r>
     </w:p>
     <w:p>
-      <w:r>
-        <w:t xml:space="preserve">-----------------------------------------</w:t>
-      </w:r>
-    </w:p>
-    <w:p/>
-    <w:p>
       <w:pPr>
         <w:pStyle w:val="Heading2"/>
       </w:pPr>
@@ -146,12 +134,6 @@
       </w:r>
     </w:p>
     <w:p>
-      <w:r>
-        <w:t xml:space="preserve">-----------------------------------------</w:t>
-      </w:r>
-    </w:p>
-    <w:p/>
-    <w:p>
       <w:pPr>
         <w:pStyle w:val="Heading2"/>
       </w:pPr>
@@ -182,12 +164,6 @@
       </w:r>
     </w:p>
     <w:p>
-      <w:r>
-        <w:t xml:space="preserve">-----------------------------------------</w:t>
-      </w:r>
-    </w:p>
-    <w:p/>
-    <w:p>
       <w:pPr>
         <w:pStyle w:val="Heading2"/>
       </w:pPr>
@@ -209,6 +185,87 @@
     <w:p>
       <w:r>
         <w:t xml:space="preserve">Explanation: Gravity is a force that attracts objects with mass towards each other, with the strength proportional to their masses and inversely proportional to the square of the distance between them.</w:t>
+      </w:r>
+    </w:p>
+    <w:p>
+      <w:pPr>
+        <w:pStyle w:val="Heading2"/>
+      </w:pPr>
+      <w:r>
+        <w:t xml:space="preserve">Q: भारत की राजधानी क्या है?</w:t>
+      </w:r>
+    </w:p>
+    <w:p>
+      <w:r>
+        <w:t xml:space="preserve">Type: mcq</w:t>
+      </w:r>
+    </w:p>
+    <w:p>
+      <w:r>
+        <w:t xml:space="preserve">Points: 2</w:t>
+      </w:r>
+    </w:p>
+    <w:p/>
+    <w:p>
+      <w:r>
+        <w:t xml:space="preserve">A) मुंबई</w:t>
+      </w:r>
+    </w:p>
+    <w:p>
+      <w:r>
+        <w:t xml:space="preserve">B) दिल्ली</w:t>
+      </w:r>
+    </w:p>
+    <w:p>
+      <w:r>
+        <w:t xml:space="preserve">C) कोलकाता</w:t>
+      </w:r>
+    </w:p>
+    <w:p>
+      <w:r>
+        <w:t xml:space="preserve">D) चेन्नई</w:t>
+      </w:r>
+    </w:p>
+    <w:p/>
+    <w:p>
+      <w:r>
+        <w:t xml:space="preserve">*B) दिल्ली</w:t>
+      </w:r>
+    </w:p>
+    <w:p/>
+    <w:p>
+      <w:r>
+        <w:t xml:space="preserve">Explanation: दिल्ली भारत की राजधानी है।</w:t>
+      </w:r>
+    </w:p>
+    <w:p>
+      <w:pPr>
+        <w:pStyle w:val="Heading2"/>
+      </w:pPr>
+      <w:r>
+        <w:t xml:space="preserve">Q: गणित में π का मान लगभग ___ होता है।</w:t>
+      </w:r>
+    </w:p>
+    <w:p>
+      <w:r>
+        <w:t xml:space="preserve">Type: fillblank</w:t>
+      </w:r>
+    </w:p>
+    <w:p>
+      <w:r>
+        <w:t xml:space="preserve">Points: 1</w:t>
+      </w:r>
+    </w:p>
+    <w:p/>
+    <w:p>
+      <w:r>
+        <w:t xml:space="preserve">Answer: 3.14159</w:t>
+      </w:r>
+    </w:p>
+    <w:p/>
+    <w:p>
+      <w:r>
+        <w:t xml:space="preserve">Explanation: 3.14159 गणित में π का लगभग मान है।</w:t>
       </w:r>
     </w:p>
     <w:sectPr>

</xml_diff>